<commit_message>
basic git command document update
</commit_message>
<xml_diff>
--- a/Basic Git Commands.docx
+++ b/Basic Git Commands.docx
@@ -481,6 +481,488 @@
                 <w:szCs w:val="28"/>
               </w:rPr>
               <w:t>This shows the status of tracked and untracked files</w:t>
+            </w:r>
+            <w:r>
+              <w:rPr>
+                <w:sz w:val="28"/>
+                <w:szCs w:val="28"/>
+              </w:rPr>
+              <w:t xml:space="preserve"> in your local repository</w:t>
+            </w:r>
+          </w:p>
+        </w:tc>
+      </w:tr>
+      <w:tr>
+        <w:tc>
+          <w:tcPr>
+            <w:tcW w:w="4675" w:type="dxa"/>
+          </w:tcPr>
+          <w:p>
+            <w:pPr>
+              <w:rPr>
+                <w:sz w:val="28"/>
+                <w:szCs w:val="28"/>
+              </w:rPr>
+            </w:pPr>
+            <w:r>
+              <w:rPr>
+                <w:sz w:val="28"/>
+                <w:szCs w:val="28"/>
+              </w:rPr>
+              <w:t xml:space="preserve">git </w:t>
+            </w:r>
+            <w:proofErr w:type="gramStart"/>
+            <w:r>
+              <w:rPr>
+                <w:sz w:val="28"/>
+                <w:szCs w:val="28"/>
+              </w:rPr>
+              <w:t>add .</w:t>
+            </w:r>
+            <w:proofErr w:type="gramEnd"/>
+          </w:p>
+        </w:tc>
+        <w:tc>
+          <w:tcPr>
+            <w:tcW w:w="4675" w:type="dxa"/>
+          </w:tcPr>
+          <w:p>
+            <w:pPr>
+              <w:rPr>
+                <w:sz w:val="28"/>
+                <w:szCs w:val="28"/>
+              </w:rPr>
+            </w:pPr>
+            <w:r>
+              <w:rPr>
+                <w:sz w:val="28"/>
+                <w:szCs w:val="28"/>
+              </w:rPr>
+              <w:t>Stage all untracked changes to the repository for committing.</w:t>
+            </w:r>
+          </w:p>
+        </w:tc>
+      </w:tr>
+      <w:tr>
+        <w:tc>
+          <w:tcPr>
+            <w:tcW w:w="4675" w:type="dxa"/>
+          </w:tcPr>
+          <w:p>
+            <w:pPr>
+              <w:rPr>
+                <w:sz w:val="28"/>
+                <w:szCs w:val="28"/>
+              </w:rPr>
+            </w:pPr>
+            <w:r>
+              <w:rPr>
+                <w:sz w:val="28"/>
+                <w:szCs w:val="28"/>
+              </w:rPr>
+              <w:t>git commit -m “</w:t>
+            </w:r>
+            <w:r>
+              <w:rPr>
+                <w:color w:val="FF0000"/>
+                <w:sz w:val="28"/>
+                <w:szCs w:val="28"/>
+              </w:rPr>
+              <w:t>message</w:t>
+            </w:r>
+            <w:r>
+              <w:rPr>
+                <w:sz w:val="28"/>
+                <w:szCs w:val="28"/>
+              </w:rPr>
+              <w:t>”</w:t>
+            </w:r>
+          </w:p>
+        </w:tc>
+        <w:tc>
+          <w:tcPr>
+            <w:tcW w:w="4675" w:type="dxa"/>
+          </w:tcPr>
+          <w:p>
+            <w:pPr>
+              <w:rPr>
+                <w:sz w:val="28"/>
+                <w:szCs w:val="28"/>
+              </w:rPr>
+            </w:pPr>
+            <w:r>
+              <w:rPr>
+                <w:sz w:val="28"/>
+                <w:szCs w:val="28"/>
+              </w:rPr>
+              <w:t>Commits staged files</w:t>
+            </w:r>
+            <w:r>
+              <w:rPr>
+                <w:sz w:val="28"/>
+                <w:szCs w:val="28"/>
+              </w:rPr>
+              <w:t>.</w:t>
+            </w:r>
+          </w:p>
+        </w:tc>
+      </w:tr>
+      <w:tr>
+        <w:tc>
+          <w:tcPr>
+            <w:tcW w:w="4675" w:type="dxa"/>
+          </w:tcPr>
+          <w:p>
+            <w:pPr>
+              <w:rPr>
+                <w:sz w:val="28"/>
+                <w:szCs w:val="28"/>
+              </w:rPr>
+            </w:pPr>
+            <w:r>
+              <w:rPr>
+                <w:sz w:val="28"/>
+                <w:szCs w:val="28"/>
+              </w:rPr>
+              <w:t>git push</w:t>
+            </w:r>
+          </w:p>
+        </w:tc>
+        <w:tc>
+          <w:tcPr>
+            <w:tcW w:w="4675" w:type="dxa"/>
+          </w:tcPr>
+          <w:p>
+            <w:pPr>
+              <w:rPr>
+                <w:sz w:val="28"/>
+                <w:szCs w:val="28"/>
+              </w:rPr>
+            </w:pPr>
+            <w:r>
+              <w:rPr>
+                <w:sz w:val="28"/>
+                <w:szCs w:val="28"/>
+              </w:rPr>
+              <w:t>Pushes commits to github.com</w:t>
+            </w:r>
+          </w:p>
+        </w:tc>
+      </w:tr>
+      <w:tr>
+        <w:tc>
+          <w:tcPr>
+            <w:tcW w:w="4675" w:type="dxa"/>
+          </w:tcPr>
+          <w:p>
+            <w:pPr>
+              <w:rPr>
+                <w:sz w:val="28"/>
+                <w:szCs w:val="28"/>
+              </w:rPr>
+            </w:pPr>
+            <w:proofErr w:type="gramStart"/>
+            <w:r>
+              <w:rPr>
+                <w:sz w:val="28"/>
+                <w:szCs w:val="28"/>
+              </w:rPr>
+              <w:t>git</w:t>
+            </w:r>
+            <w:proofErr w:type="gramEnd"/>
+            <w:r>
+              <w:rPr>
+                <w:sz w:val="28"/>
+                <w:szCs w:val="28"/>
+              </w:rPr>
+              <w:t xml:space="preserve"> pull</w:t>
+            </w:r>
+          </w:p>
+          <w:p>
+            <w:pPr>
+              <w:rPr>
+                <w:sz w:val="28"/>
+                <w:szCs w:val="28"/>
+              </w:rPr>
+            </w:pPr>
+            <w:r>
+              <w:rPr>
+                <w:sz w:val="28"/>
+                <w:szCs w:val="28"/>
+              </w:rPr>
+              <w:t>(git fetch and get merge)</w:t>
+            </w:r>
+          </w:p>
+        </w:tc>
+        <w:tc>
+          <w:tcPr>
+            <w:tcW w:w="4675" w:type="dxa"/>
+          </w:tcPr>
+          <w:p>
+            <w:pPr>
+              <w:rPr>
+                <w:sz w:val="28"/>
+                <w:szCs w:val="28"/>
+              </w:rPr>
+            </w:pPr>
+            <w:r>
+              <w:rPr>
+                <w:sz w:val="28"/>
+                <w:szCs w:val="28"/>
+              </w:rPr>
+              <w:t>Fetch and merge from github.com</w:t>
+            </w:r>
+          </w:p>
+        </w:tc>
+      </w:tr>
+      <w:tr>
+        <w:tc>
+          <w:tcPr>
+            <w:tcW w:w="4675" w:type="dxa"/>
+          </w:tcPr>
+          <w:p>
+            <w:pPr>
+              <w:rPr>
+                <w:sz w:val="28"/>
+                <w:szCs w:val="28"/>
+              </w:rPr>
+            </w:pPr>
+            <w:r>
+              <w:rPr>
+                <w:sz w:val="28"/>
+                <w:szCs w:val="28"/>
+              </w:rPr>
+              <w:t>git stash</w:t>
+            </w:r>
+          </w:p>
+          <w:p>
+            <w:pPr>
+              <w:rPr>
+                <w:sz w:val="28"/>
+                <w:szCs w:val="28"/>
+              </w:rPr>
+            </w:pPr>
+            <w:r>
+              <w:rPr>
+                <w:sz w:val="28"/>
+                <w:szCs w:val="28"/>
+              </w:rPr>
+              <w:t>git stash list</w:t>
+            </w:r>
+          </w:p>
+          <w:p>
+            <w:pPr>
+              <w:rPr>
+                <w:sz w:val="28"/>
+                <w:szCs w:val="28"/>
+              </w:rPr>
+            </w:pPr>
+            <w:r>
+              <w:rPr>
+                <w:sz w:val="28"/>
+                <w:szCs w:val="28"/>
+              </w:rPr>
+              <w:t xml:space="preserve">git </w:t>
+            </w:r>
+          </w:p>
+        </w:tc>
+        <w:tc>
+          <w:tcPr>
+            <w:tcW w:w="4675" w:type="dxa"/>
+          </w:tcPr>
+          <w:p>
+            <w:pPr>
+              <w:rPr>
+                <w:sz w:val="28"/>
+                <w:szCs w:val="28"/>
+              </w:rPr>
+            </w:pPr>
+            <w:r>
+              <w:rPr>
+                <w:sz w:val="28"/>
+                <w:szCs w:val="28"/>
+              </w:rPr>
+              <w:t>Takes the dirty state of your current directory and save the changes on the stack of unfinished changes.</w:t>
+            </w:r>
+          </w:p>
+        </w:tc>
+      </w:tr>
+      <w:tr>
+        <w:tc>
+          <w:tcPr>
+            <w:tcW w:w="4675" w:type="dxa"/>
+          </w:tcPr>
+          <w:p>
+            <w:pPr>
+              <w:rPr>
+                <w:sz w:val="28"/>
+                <w:szCs w:val="28"/>
+              </w:rPr>
+            </w:pPr>
+            <w:r>
+              <w:rPr>
+                <w:sz w:val="28"/>
+                <w:szCs w:val="28"/>
+              </w:rPr>
+              <w:t>git log</w:t>
+            </w:r>
+          </w:p>
+          <w:p>
+            <w:pPr>
+              <w:rPr>
+                <w:sz w:val="28"/>
+                <w:szCs w:val="28"/>
+              </w:rPr>
+            </w:pPr>
+            <w:r>
+              <w:rPr>
+                <w:sz w:val="28"/>
+                <w:szCs w:val="28"/>
+              </w:rPr>
+              <w:t>options:</w:t>
+            </w:r>
+          </w:p>
+          <w:p>
+            <w:pPr>
+              <w:rPr>
+                <w:sz w:val="28"/>
+                <w:szCs w:val="28"/>
+              </w:rPr>
+            </w:pPr>
+            <w:r>
+              <w:rPr>
+                <w:sz w:val="28"/>
+                <w:szCs w:val="28"/>
+              </w:rPr>
+              <w:t>-n x (x is a number)</w:t>
+            </w:r>
+          </w:p>
+          <w:p>
+            <w:pPr>
+              <w:rPr>
+                <w:sz w:val="28"/>
+                <w:szCs w:val="28"/>
+              </w:rPr>
+            </w:pPr>
+            <w:r>
+              <w:rPr>
+                <w:sz w:val="28"/>
+                <w:szCs w:val="28"/>
+              </w:rPr>
+              <w:t>--author</w:t>
+            </w:r>
+            <w:proofErr w:type="gramStart"/>
+            <w:r>
+              <w:rPr>
+                <w:sz w:val="28"/>
+                <w:szCs w:val="28"/>
+              </w:rPr>
+              <w:t>=”…</w:t>
+            </w:r>
+            <w:proofErr w:type="gramEnd"/>
+            <w:r>
+              <w:rPr>
+                <w:sz w:val="28"/>
+                <w:szCs w:val="28"/>
+              </w:rPr>
+              <w:t>” (changes by person)</w:t>
+            </w:r>
+          </w:p>
+          <w:p>
+            <w:pPr>
+              <w:rPr>
+                <w:sz w:val="28"/>
+                <w:szCs w:val="28"/>
+              </w:rPr>
+            </w:pPr>
+            <w:r>
+              <w:rPr>
+                <w:sz w:val="28"/>
+                <w:szCs w:val="28"/>
+              </w:rPr>
+              <w:t>--after=”2021-11-22”</w:t>
+            </w:r>
+          </w:p>
+          <w:p>
+            <w:pPr>
+              <w:rPr>
+                <w:sz w:val="28"/>
+                <w:szCs w:val="28"/>
+              </w:rPr>
+            </w:pPr>
+            <w:r>
+              <w:rPr>
+                <w:sz w:val="28"/>
+                <w:szCs w:val="28"/>
+              </w:rPr>
+              <w:t>--before</w:t>
+            </w:r>
+            <w:proofErr w:type="gramStart"/>
+            <w:r>
+              <w:rPr>
+                <w:sz w:val="28"/>
+                <w:szCs w:val="28"/>
+              </w:rPr>
+              <w:t>=”yesterday</w:t>
+            </w:r>
+            <w:proofErr w:type="gramEnd"/>
+            <w:r>
+              <w:rPr>
+                <w:sz w:val="28"/>
+                <w:szCs w:val="28"/>
+              </w:rPr>
+              <w:t>”</w:t>
+            </w:r>
+          </w:p>
+          <w:p>
+            <w:pPr>
+              <w:rPr>
+                <w:sz w:val="28"/>
+                <w:szCs w:val="28"/>
+              </w:rPr>
+            </w:pPr>
+            <w:r>
+              <w:rPr>
+                <w:sz w:val="28"/>
+                <w:szCs w:val="28"/>
+              </w:rPr>
+              <w:t>--after</w:t>
+            </w:r>
+            <w:proofErr w:type="gramStart"/>
+            <w:r>
+              <w:rPr>
+                <w:sz w:val="28"/>
+                <w:szCs w:val="28"/>
+              </w:rPr>
+              <w:t>=”…</w:t>
+            </w:r>
+            <w:proofErr w:type="gramEnd"/>
+            <w:r>
+              <w:rPr>
+                <w:sz w:val="28"/>
+                <w:szCs w:val="28"/>
+              </w:rPr>
+              <w:t>” –before=”…”</w:t>
+            </w:r>
+          </w:p>
+        </w:tc>
+        <w:tc>
+          <w:tcPr>
+            <w:tcW w:w="4675" w:type="dxa"/>
+          </w:tcPr>
+          <w:p>
+            <w:pPr>
+              <w:rPr>
+                <w:sz w:val="28"/>
+                <w:szCs w:val="28"/>
+              </w:rPr>
+            </w:pPr>
+            <w:r>
+              <w:rPr>
+                <w:sz w:val="28"/>
+                <w:szCs w:val="28"/>
+              </w:rPr>
+              <w:t>Allows one to view the history of the repo (commits).</w:t>
             </w:r>
           </w:p>
         </w:tc>

</xml_diff>